<commit_message>
chore: up some document
</commit_message>
<xml_diff>
--- a/progress-report/progress-report.docx
+++ b/progress-report/progress-report.docx
@@ -606,136 +606,6 @@
             <w:r>
               <w:t>- Viết báo cáo</w:t>
             </w:r>
-          </w:p>
-        </w:tc>
-      </w:tr>
-      <w:tr>
-        <w:tc>
-          <w:tcPr>
-            <w:tcW w:w="4814" w:type="dxa"/>
-            <w:vAlign w:val="center"/>
-          </w:tcPr>
-          <w:p>
-            <w:pPr>
-              <w:spacing w:before="120" w:after="120" w:line="240" w:lineRule="auto"/>
-              <w:jc w:val="center"/>
-            </w:pPr>
-          </w:p>
-        </w:tc>
-        <w:tc>
-          <w:tcPr>
-            <w:tcW w:w="4815" w:type="dxa"/>
-            <w:vAlign w:val="center"/>
-          </w:tcPr>
-          <w:p>
-            <w:pPr>
-              <w:spacing w:before="120" w:after="120" w:line="240" w:lineRule="auto"/>
-              <w:jc w:val="center"/>
-            </w:pPr>
-          </w:p>
-        </w:tc>
-      </w:tr>
-      <w:tr>
-        <w:tc>
-          <w:tcPr>
-            <w:tcW w:w="4814" w:type="dxa"/>
-            <w:vAlign w:val="center"/>
-          </w:tcPr>
-          <w:p>
-            <w:pPr>
-              <w:spacing w:before="120" w:after="120" w:line="240" w:lineRule="auto"/>
-              <w:jc w:val="center"/>
-            </w:pPr>
-          </w:p>
-        </w:tc>
-        <w:tc>
-          <w:tcPr>
-            <w:tcW w:w="4815" w:type="dxa"/>
-            <w:vAlign w:val="center"/>
-          </w:tcPr>
-          <w:p>
-            <w:pPr>
-              <w:spacing w:before="120" w:after="120" w:line="240" w:lineRule="auto"/>
-              <w:jc w:val="center"/>
-            </w:pPr>
-          </w:p>
-        </w:tc>
-      </w:tr>
-      <w:tr>
-        <w:tc>
-          <w:tcPr>
-            <w:tcW w:w="4814" w:type="dxa"/>
-            <w:vAlign w:val="center"/>
-          </w:tcPr>
-          <w:p>
-            <w:pPr>
-              <w:spacing w:before="120" w:after="120" w:line="240" w:lineRule="auto"/>
-              <w:jc w:val="center"/>
-            </w:pPr>
-          </w:p>
-        </w:tc>
-        <w:tc>
-          <w:tcPr>
-            <w:tcW w:w="4815" w:type="dxa"/>
-            <w:vAlign w:val="center"/>
-          </w:tcPr>
-          <w:p>
-            <w:pPr>
-              <w:spacing w:before="120" w:after="120" w:line="240" w:lineRule="auto"/>
-              <w:jc w:val="center"/>
-            </w:pPr>
-          </w:p>
-        </w:tc>
-      </w:tr>
-      <w:tr>
-        <w:tc>
-          <w:tcPr>
-            <w:tcW w:w="4814" w:type="dxa"/>
-            <w:vAlign w:val="center"/>
-          </w:tcPr>
-          <w:p>
-            <w:pPr>
-              <w:spacing w:before="120" w:after="120" w:line="240" w:lineRule="auto"/>
-              <w:jc w:val="center"/>
-            </w:pPr>
-          </w:p>
-        </w:tc>
-        <w:tc>
-          <w:tcPr>
-            <w:tcW w:w="4815" w:type="dxa"/>
-            <w:vAlign w:val="center"/>
-          </w:tcPr>
-          <w:p>
-            <w:pPr>
-              <w:spacing w:before="120" w:after="120" w:line="240" w:lineRule="auto"/>
-              <w:jc w:val="center"/>
-            </w:pPr>
-          </w:p>
-        </w:tc>
-      </w:tr>
-      <w:tr>
-        <w:tc>
-          <w:tcPr>
-            <w:tcW w:w="4814" w:type="dxa"/>
-            <w:vAlign w:val="center"/>
-          </w:tcPr>
-          <w:p>
-            <w:pPr>
-              <w:spacing w:before="120" w:after="120" w:line="240" w:lineRule="auto"/>
-              <w:jc w:val="center"/>
-            </w:pPr>
-          </w:p>
-        </w:tc>
-        <w:tc>
-          <w:tcPr>
-            <w:tcW w:w="4815" w:type="dxa"/>
-            <w:vAlign w:val="center"/>
-          </w:tcPr>
-          <w:p>
-            <w:pPr>
-              <w:spacing w:before="120" w:after="120" w:line="240" w:lineRule="auto"/>
-              <w:jc w:val="center"/>
-            </w:pPr>
           </w:p>
         </w:tc>
       </w:tr>

</xml_diff>